<commit_message>
Update Robustness Diagram IT Υπαλλήλου.docx
</commit_message>
<xml_diff>
--- a/3ο Παραδοτέο/Robustness - Use case Δημήτρη/Robustness Diagram IT Υπαλλήλου.docx
+++ b/3ο Παραδοτέο/Robustness - Use case Δημήτρη/Robustness Diagram IT Υπαλλήλου.docx
@@ -359,13 +359,15 @@
         <w:rPr>
           <w:b/>
           <w:bCs/>
-          <w:lang w:val="el-GR"/>
-        </w:rPr>
-      </w:pPr>
-      <w:r>
-        <w:rPr>
-          <w:b/>
-          <w:bCs/>
+          <w:color w:val="4472C4" w:themeColor="accent1"/>
+          <w:lang w:val="el-GR"/>
+        </w:rPr>
+      </w:pPr>
+      <w:r>
+        <w:rPr>
+          <w:b/>
+          <w:bCs/>
+          <w:color w:val="4472C4" w:themeColor="accent1"/>
           <w:lang w:val="el-GR"/>
         </w:rPr>
         <w:lastRenderedPageBreak/>
@@ -375,6 +377,7 @@
         <w:rPr>
           <w:b/>
           <w:bCs/>
+          <w:color w:val="4472C4" w:themeColor="accent1"/>
           <w:vertAlign w:val="superscript"/>
           <w:lang w:val="el-GR"/>
         </w:rPr>
@@ -384,41 +387,10 @@
         <w:rPr>
           <w:b/>
           <w:bCs/>
-          <w:lang w:val="el-GR"/>
-        </w:rPr>
-        <w:t xml:space="preserve"> Εναλλακτική Ροή Σεναρίου</w:t>
-      </w:r>
-      <w:r>
-        <w:rPr>
-          <w:b/>
-          <w:bCs/>
-          <w:lang w:val="el-GR"/>
-        </w:rPr>
-        <w:t xml:space="preserve">: Ο υπάλληλος του τμήματος τεχνικής υποστήριξης επιθυμεί να </w:t>
-      </w:r>
-      <w:r>
-        <w:rPr>
-          <w:b/>
-          <w:bCs/>
-          <w:lang w:val="el-GR"/>
-        </w:rPr>
-        <w:t>ελέγξει το λογισμικό που χρησιμοποιούν οι υπολογιστές</w:t>
-      </w:r>
-      <w:r>
-        <w:rPr>
-          <w:b/>
-          <w:bCs/>
-          <w:lang w:val="el-GR"/>
-        </w:rPr>
-        <w:t xml:space="preserve"> της εταιρίας</w:t>
-      </w:r>
-      <w:r>
-        <w:rPr>
-          <w:b/>
-          <w:bCs/>
-          <w:lang w:val="el-GR"/>
-        </w:rPr>
-        <w:t>.</w:t>
+          <w:color w:val="4472C4" w:themeColor="accent1"/>
+          <w:lang w:val="el-GR"/>
+        </w:rPr>
+        <w:t xml:space="preserve"> Εναλλακτική Ροή Σεναρίου: Ο υπάλληλος του τμήματος τεχνικής υποστήριξης επιθυμεί να ελέγξει το λογισμικό που χρησιμοποιούν οι υπολογιστές της εταιρίας.</w:t>
       </w:r>
     </w:p>
     <w:p>
@@ -426,6 +398,7 @@
         <w:pStyle w:val="a3"/>
         <w:jc w:val="center"/>
         <w:rPr>
+          <w:color w:val="4472C4" w:themeColor="accent1"/>
           <w:lang w:val="el-GR"/>
         </w:rPr>
       </w:pPr>
@@ -435,6 +408,7 @@
         <w:pStyle w:val="a3"/>
         <w:jc w:val="center"/>
         <w:rPr>
+          <w:color w:val="4472C4" w:themeColor="accent1"/>
           <w:lang w:val="el-GR"/>
         </w:rPr>
       </w:pPr>
@@ -444,27 +418,24 @@
         <w:spacing w:line="256" w:lineRule="auto"/>
         <w:ind w:left="1440" w:hanging="1080"/>
         <w:rPr>
-          <w:lang w:val="el-GR"/>
-        </w:rPr>
-      </w:pPr>
-      <w:r>
-        <w:rPr>
+          <w:color w:val="4472C4" w:themeColor="accent1"/>
+          <w:lang w:val="el-GR"/>
+        </w:rPr>
+      </w:pPr>
+      <w:r>
+        <w:rPr>
+          <w:color w:val="4472C4" w:themeColor="accent1"/>
           <w:lang w:val="el-GR"/>
         </w:rPr>
         <w:t>1.α.1.</w:t>
       </w:r>
       <w:r>
         <w:rPr>
+          <w:color w:val="4472C4" w:themeColor="accent1"/>
           <w:lang w:val="el-GR"/>
         </w:rPr>
         <w:tab/>
-        <w:t>Ο</w:t>
-      </w:r>
-      <w:r>
-        <w:rPr>
-          <w:lang w:val="el-GR"/>
-        </w:rPr>
-        <w:t xml:space="preserve"> υπάλληλος του τμήματος τεχνικής υποστήριξης επιλέγει να ελέγξει το λογισμικό που χρησιμοποιούν οι υπολογιστές των τμημάτων της επιχείρησης. </w:t>
+        <w:t xml:space="preserve">Ο υπάλληλος του τμήματος τεχνικής υποστήριξης επιλέγει να ελέγξει το λογισμικό που χρησιμοποιούν οι υπολογιστές των τμημάτων της επιχείρησης. </w:t>
       </w:r>
     </w:p>
     <w:p>
@@ -472,25 +443,23 @@
         <w:spacing w:line="256" w:lineRule="auto"/>
         <w:ind w:left="360"/>
         <w:rPr>
-          <w:lang w:val="el-GR"/>
-        </w:rPr>
-      </w:pPr>
-      <w:r>
-        <w:rPr>
+          <w:color w:val="4472C4" w:themeColor="accent1"/>
+          <w:lang w:val="el-GR"/>
+        </w:rPr>
+      </w:pPr>
+      <w:r>
+        <w:rPr>
+          <w:color w:val="4472C4" w:themeColor="accent1"/>
           <w:lang w:val="el-GR"/>
         </w:rPr>
         <w:t>1.α.2.</w:t>
       </w:r>
       <w:r>
         <w:rPr>
+          <w:color w:val="4472C4" w:themeColor="accent1"/>
           <w:lang w:val="el-GR"/>
         </w:rPr>
         <w:tab/>
-      </w:r>
-      <w:r>
-        <w:rPr>
-          <w:lang w:val="el-GR"/>
-        </w:rPr>
         <w:t>Εμφανίζονται οι πληροφορίες για το λογισμικό που χρησιμοποιείται.</w:t>
       </w:r>
     </w:p>
@@ -499,31 +468,30 @@
         <w:spacing w:line="256" w:lineRule="auto"/>
         <w:ind w:left="1440" w:hanging="1080"/>
         <w:rPr>
-          <w:lang w:val="el-GR"/>
-        </w:rPr>
-      </w:pPr>
-      <w:r>
-        <w:rPr>
+          <w:color w:val="4472C4" w:themeColor="accent1"/>
+          <w:lang w:val="el-GR"/>
+        </w:rPr>
+      </w:pPr>
+      <w:r>
+        <w:rPr>
+          <w:color w:val="4472C4" w:themeColor="accent1"/>
           <w:lang w:val="el-GR"/>
         </w:rPr>
         <w:t>1.α.3.</w:t>
       </w:r>
       <w:r>
         <w:rPr>
+          <w:color w:val="4472C4" w:themeColor="accent1"/>
           <w:lang w:val="el-GR"/>
         </w:rPr>
         <w:tab/>
-      </w:r>
-      <w:r>
-        <w:rPr>
-          <w:lang w:val="el-GR"/>
-        </w:rPr>
         <w:t>Εμφανίζονται παράλληλα και τα κατάλληλα γραφήματα και στατιστικές μετρήσεις, που περιγράφουν τις πληροφορίες που εμφανίστηκαν.</w:t>
       </w:r>
     </w:p>
     <w:p>
       <w:pPr>
         <w:rPr>
+          <w:color w:val="4472C4" w:themeColor="accent1"/>
           <w:lang w:val="el-GR"/>
         </w:rPr>
       </w:pPr>
@@ -534,21 +502,24 @@
         <w:rPr>
           <w:b/>
           <w:bCs/>
-          <w:lang w:val="el-GR"/>
-        </w:rPr>
-      </w:pPr>
-      <w:r>
-        <w:rPr>
-          <w:b/>
-          <w:bCs/>
-          <w:lang w:val="el-GR"/>
-        </w:rPr>
-        <w:t>2</w:t>
-      </w:r>
-      <w:r>
-        <w:rPr>
-          <w:b/>
-          <w:bCs/>
+          <w:color w:val="4472C4" w:themeColor="accent1"/>
+          <w:lang w:val="el-GR"/>
+        </w:rPr>
+      </w:pPr>
+      <w:r>
+        <w:rPr>
+          <w:b/>
+          <w:bCs/>
+          <w:color w:val="4472C4" w:themeColor="accent1"/>
+          <w:lang w:val="el-GR"/>
+        </w:rPr>
+        <w:t>3</w:t>
+      </w:r>
+      <w:r>
+        <w:rPr>
+          <w:b/>
+          <w:bCs/>
+          <w:color w:val="4472C4" w:themeColor="accent1"/>
           <w:vertAlign w:val="superscript"/>
           <w:lang w:val="el-GR"/>
         </w:rPr>
@@ -558,33 +529,10 @@
         <w:rPr>
           <w:b/>
           <w:bCs/>
-          <w:lang w:val="el-GR"/>
-        </w:rPr>
-        <w:t xml:space="preserve"> Εναλλακτική Ροή Σεναρίου: Ο υπάλληλος του τμήματος τεχνικής υποστήριξης επιθυμεί </w:t>
-      </w:r>
-      <w:r>
-        <w:rPr>
-          <w:b/>
-          <w:bCs/>
-          <w:lang w:val="el-GR"/>
-        </w:rPr>
-        <w:t xml:space="preserve">να </w:t>
-      </w:r>
-      <w:r>
-        <w:rPr>
-          <w:b/>
-          <w:bCs/>
-          <w:lang w:val="el-GR"/>
-        </w:rPr>
-        <w:t>ελέγξει τους υπολογιστικούς πόρους που χρησιμοποιούν οι υπολογιστές</w:t>
-      </w:r>
-      <w:r>
-        <w:rPr>
-          <w:b/>
-          <w:bCs/>
-          <w:lang w:val="el-GR"/>
-        </w:rPr>
-        <w:t xml:space="preserve"> της εταιρίας</w:t>
+          <w:color w:val="4472C4" w:themeColor="accent1"/>
+          <w:lang w:val="el-GR"/>
+        </w:rPr>
+        <w:t xml:space="preserve"> Εναλλακτική Ροή Σεναρίου: Ο υπάλληλος του τμήματος τεχνικής υποστήριξης επιθυμεί να ελέγξει τους υπολογιστικούς πόρους που χρησιμοποιούν οι υπολογιστές της εταιρίας</w:t>
       </w:r>
     </w:p>
     <w:p>
@@ -593,6 +541,7 @@
         <w:rPr>
           <w:b/>
           <w:bCs/>
+          <w:color w:val="4472C4" w:themeColor="accent1"/>
           <w:lang w:val="el-GR"/>
         </w:rPr>
       </w:pPr>
@@ -601,43 +550,23 @@
       <w:pPr>
         <w:ind w:left="1440" w:hanging="1080"/>
         <w:rPr>
-          <w:lang w:val="el-GR"/>
-        </w:rPr>
-      </w:pPr>
-      <w:r>
-        <w:rPr>
-          <w:lang w:val="el-GR"/>
-        </w:rPr>
-        <w:t>1</w:t>
-      </w:r>
-      <w:r>
-        <w:rPr>
-          <w:lang w:val="el-GR"/>
-        </w:rPr>
-        <w:t>.</w:t>
-      </w:r>
-      <w:r>
-        <w:rPr>
-          <w:lang w:val="el-GR"/>
-        </w:rPr>
-        <w:t>β</w:t>
-      </w:r>
-      <w:r>
-        <w:rPr>
-          <w:lang w:val="el-GR"/>
-        </w:rPr>
-        <w:t>.1.</w:t>
-      </w:r>
-      <w:r>
-        <w:rPr>
+          <w:color w:val="4472C4" w:themeColor="accent1"/>
+          <w:lang w:val="el-GR"/>
+        </w:rPr>
+      </w:pPr>
+      <w:r>
+        <w:rPr>
+          <w:color w:val="4472C4" w:themeColor="accent1"/>
+          <w:lang w:val="el-GR"/>
+        </w:rPr>
+        <w:t>1.β.1.</w:t>
+      </w:r>
+      <w:r>
+        <w:rPr>
+          <w:color w:val="4472C4" w:themeColor="accent1"/>
           <w:lang w:val="el-GR"/>
         </w:rPr>
         <w:tab/>
-      </w:r>
-      <w:r>
-        <w:rPr>
-          <w:lang w:val="el-GR"/>
-        </w:rPr>
         <w:t xml:space="preserve">Ο υπάλληλος του τμήματος τεχνικής υποστήριξης επιλέγει να ελέγξει τους υπολογιστικούς πόρους που χρησιμοποιούν οι υπολογιστές των τμημάτων της επιχείρησης. </w:t>
       </w:r>
     </w:p>
@@ -646,27 +575,24 @@
         <w:spacing w:line="254" w:lineRule="auto"/>
         <w:ind w:left="1440" w:hanging="1080"/>
         <w:rPr>
-          <w:lang w:val="el-GR"/>
-        </w:rPr>
-      </w:pPr>
-      <w:r>
-        <w:rPr>
+          <w:color w:val="4472C4" w:themeColor="accent1"/>
+          <w:lang w:val="el-GR"/>
+        </w:rPr>
+      </w:pPr>
+      <w:r>
+        <w:rPr>
+          <w:color w:val="4472C4" w:themeColor="accent1"/>
           <w:lang w:val="el-GR"/>
         </w:rPr>
         <w:t>1.β.2.</w:t>
       </w:r>
       <w:r>
         <w:rPr>
+          <w:color w:val="4472C4" w:themeColor="accent1"/>
           <w:lang w:val="el-GR"/>
         </w:rPr>
         <w:tab/>
-        <w:t>Ε</w:t>
-      </w:r>
-      <w:r>
-        <w:rPr>
-          <w:lang w:val="el-GR"/>
-        </w:rPr>
-        <w:t>μφανίζονται οι πληροφορίες για την χρήση των υπολογιστικών πόρων που χρησιμοποιείται.</w:t>
+        <w:t>Εμφανίζονται οι πληροφορίες για την χρήση των υπολογιστικών πόρων που χρησιμοποιείται.</w:t>
       </w:r>
     </w:p>
     <w:p>
@@ -674,32 +600,30 @@
         <w:spacing w:line="254" w:lineRule="auto"/>
         <w:ind w:left="1440" w:hanging="1080"/>
         <w:rPr>
-          <w:lang w:val="el-GR"/>
-        </w:rPr>
-      </w:pPr>
-      <w:r>
-        <w:rPr>
+          <w:color w:val="4472C4" w:themeColor="accent1"/>
+          <w:lang w:val="el-GR"/>
+        </w:rPr>
+      </w:pPr>
+      <w:r>
+        <w:rPr>
+          <w:color w:val="4472C4" w:themeColor="accent1"/>
           <w:lang w:val="el-GR"/>
         </w:rPr>
         <w:t>1.β.3.</w:t>
       </w:r>
       <w:r>
         <w:rPr>
+          <w:color w:val="4472C4" w:themeColor="accent1"/>
           <w:lang w:val="el-GR"/>
         </w:rPr>
         <w:tab/>
-        <w:t>Ε</w:t>
-      </w:r>
-      <w:r>
-        <w:rPr>
-          <w:lang w:val="el-GR"/>
-        </w:rPr>
-        <w:t>μφανίζονται παράλληλα και τα κατάλληλα γραφήματα και στατιστικές μετρήσεις, που περιγράφουν τις πληροφορίες που εμφανίστηκαν.</w:t>
-      </w:r>
-    </w:p>
-    <w:p>
-      <w:pPr>
-        <w:rPr>
+        <w:t>Εμφανίζονται παράλληλα και τα κατάλληλα γραφήματα και στατιστικές μετρήσεις, που περιγράφουν τις πληροφορίες που εμφανίστηκαν.</w:t>
+      </w:r>
+    </w:p>
+    <w:p>
+      <w:pPr>
+        <w:rPr>
+          <w:color w:val="4472C4" w:themeColor="accent1"/>
           <w:lang w:val="el-GR"/>
         </w:rPr>
       </w:pPr>

</xml_diff>